<commit_message>
Actualización gobernanza de datos
</commit_message>
<xml_diff>
--- a/Copia de Jean_Villamar_CV.docx
+++ b/Copia de Jean_Villamar_CV.docx
@@ -14,7 +14,6 @@
         </w:pBdr>
         <w:spacing w:line="240" w:lineRule="auto"/>
         <w:ind w:right="3400"/>
-        <w:jc w:val="center"/>
         <w:rPr>
           <w:rFonts w:ascii="Calibri" w:eastAsia="Calibri" w:hAnsi="Calibri" w:cs="Calibri"/>
           <w:color w:val="000000"/>
@@ -24,45 +23,67 @@
       </w:pPr>
       <w:r>
         <w:rPr>
+          <w:rFonts w:ascii="Calibri" w:eastAsia="Calibri" w:hAnsi="Calibri" w:cs="Calibri"/>
           <w:noProof/>
+          <w:color w:val="000000"/>
+          <w:sz w:val="36"/>
+          <w:szCs w:val="36"/>
         </w:rPr>
         <w:drawing>
-          <wp:anchor distT="19050" distB="19050" distL="19050" distR="19050" simplePos="0" relativeHeight="251658240" behindDoc="0" locked="0" layoutInCell="1" hidden="0" allowOverlap="1" wp14:anchorId="2595EB7B" wp14:editId="2BB38377">
+          <wp:anchor distT="0" distB="0" distL="114300" distR="114300" simplePos="0" relativeHeight="251684864" behindDoc="0" locked="0" layoutInCell="1" allowOverlap="1" wp14:anchorId="6046CFD8" wp14:editId="2BA7D487">
             <wp:simplePos x="0" y="0"/>
             <wp:positionH relativeFrom="margin">
               <wp:align>right</wp:align>
             </wp:positionH>
             <wp:positionV relativeFrom="paragraph">
-              <wp:posOffset>192</wp:posOffset>
+              <wp:posOffset>3175</wp:posOffset>
             </wp:positionV>
-            <wp:extent cx="998220" cy="1158875"/>
-            <wp:effectExtent l="0" t="0" r="0" b="3175"/>
-            <wp:wrapSquare wrapText="left" distT="19050" distB="19050" distL="19050" distR="19050"/>
-            <wp:docPr id="1" name="image9.png"/>
-            <wp:cNvGraphicFramePr/>
+            <wp:extent cx="916305" cy="1172845"/>
+            <wp:effectExtent l="0" t="0" r="0" b="8255"/>
+            <wp:wrapThrough wrapText="bothSides">
+              <wp:wrapPolygon edited="0">
+                <wp:start x="0" y="0"/>
+                <wp:lineTo x="0" y="21401"/>
+                <wp:lineTo x="21106" y="21401"/>
+                <wp:lineTo x="21106" y="0"/>
+                <wp:lineTo x="0" y="0"/>
+              </wp:wrapPolygon>
+            </wp:wrapThrough>
+            <wp:docPr id="1642080197" name="Imagen 4"/>
+            <wp:cNvGraphicFramePr>
+              <a:graphicFrameLocks xmlns:a="http://schemas.openxmlformats.org/drawingml/2006/main" noChangeAspect="1"/>
+            </wp:cNvGraphicFramePr>
             <a:graphic xmlns:a="http://schemas.openxmlformats.org/drawingml/2006/main">
               <a:graphicData uri="http://schemas.openxmlformats.org/drawingml/2006/picture">
                 <pic:pic xmlns:pic="http://schemas.openxmlformats.org/drawingml/2006/picture">
                   <pic:nvPicPr>
-                    <pic:cNvPr id="0" name="image9.png"/>
-                    <pic:cNvPicPr preferRelativeResize="0"/>
+                    <pic:cNvPr id="0" name="Picture 2"/>
+                    <pic:cNvPicPr>
+                      <a:picLocks noChangeAspect="1" noChangeArrowheads="1"/>
+                    </pic:cNvPicPr>
                   </pic:nvPicPr>
                   <pic:blipFill>
-                    <a:blip r:embed="rId4"/>
+                    <a:blip r:embed="rId4" cstate="print">
+                      <a:extLst>
+                        <a:ext uri="{28A0092B-C50C-407E-A947-70E740481C1C}">
+                          <a14:useLocalDpi xmlns:a14="http://schemas.microsoft.com/office/drawing/2010/main" val="0"/>
+                        </a:ext>
+                      </a:extLst>
+                    </a:blip>
                     <a:srcRect/>
                     <a:stretch>
                       <a:fillRect/>
                     </a:stretch>
                   </pic:blipFill>
-                  <pic:spPr>
+                  <pic:spPr bwMode="auto">
                     <a:xfrm>
                       <a:off x="0" y="0"/>
-                      <a:ext cx="998220" cy="1158875"/>
+                      <a:ext cx="916305" cy="1172845"/>
                     </a:xfrm>
                     <a:prstGeom prst="rect">
                       <a:avLst/>
                     </a:prstGeom>
-                    <a:ln/>
+                    <a:noFill/>
                   </pic:spPr>
                 </pic:pic>
               </a:graphicData>
@@ -538,27 +559,15 @@
         </w:rPr>
         <w:t xml:space="preserve"> Universidad de </w:t>
       </w:r>
-      <w:proofErr w:type="gramStart"/>
-      <w:r>
-        <w:rPr>
-          <w:rFonts w:ascii="Calibri" w:eastAsia="Calibri" w:hAnsi="Calibri" w:cs="Calibri"/>
-          <w:color w:val="000000"/>
-          <w:sz w:val="18"/>
-          <w:szCs w:val="18"/>
-        </w:rPr>
-        <w:t xml:space="preserve">Guayaquil  </w:t>
-      </w:r>
-      <w:r>
-        <w:rPr>
-          <w:rFonts w:ascii="Calibri" w:eastAsia="Calibri" w:hAnsi="Calibri" w:cs="Calibri"/>
-          <w:i/>
-          <w:color w:val="000000"/>
-          <w:sz w:val="18"/>
-          <w:szCs w:val="18"/>
-        </w:rPr>
-        <w:t>Atención</w:t>
-      </w:r>
-      <w:proofErr w:type="gramEnd"/>
+      <w:r>
+        <w:rPr>
+          <w:rFonts w:ascii="Calibri" w:eastAsia="Calibri" w:hAnsi="Calibri" w:cs="Calibri"/>
+          <w:color w:val="000000"/>
+          <w:sz w:val="18"/>
+          <w:szCs w:val="18"/>
+        </w:rPr>
+        <w:t>Guayaquil Atención</w:t>
+      </w:r>
       <w:r>
         <w:rPr>
           <w:rFonts w:ascii="Calibri" w:eastAsia="Calibri" w:hAnsi="Calibri" w:cs="Calibri"/>
@@ -597,27 +606,52 @@
           <w:sz w:val="18"/>
           <w:szCs w:val="18"/>
         </w:rPr>
+        <w:t xml:space="preserve">   </w:t>
+      </w:r>
+      <w:r>
+        <w:rPr>
+          <w:rFonts w:ascii="Calibri" w:eastAsia="Calibri" w:hAnsi="Calibri" w:cs="Calibri"/>
+          <w:color w:val="000000"/>
+          <w:sz w:val="18"/>
+          <w:szCs w:val="18"/>
+        </w:rPr>
         <w:t xml:space="preserve">- Capacidad para atender clientes, brindando soluciones mediante una comunicación clara y efectiva, además </w:t>
       </w:r>
-      <w:proofErr w:type="gramStart"/>
-      <w:r>
-        <w:rPr>
-          <w:rFonts w:ascii="Calibri" w:eastAsia="Calibri" w:hAnsi="Calibri" w:cs="Calibri"/>
-          <w:color w:val="000000"/>
-          <w:sz w:val="18"/>
-          <w:szCs w:val="18"/>
-        </w:rPr>
-        <w:t>de  brindar</w:t>
-      </w:r>
-      <w:proofErr w:type="gramEnd"/>
-      <w:r>
-        <w:rPr>
-          <w:rFonts w:ascii="Calibri" w:eastAsia="Calibri" w:hAnsi="Calibri" w:cs="Calibri"/>
-          <w:color w:val="000000"/>
-          <w:sz w:val="18"/>
-          <w:szCs w:val="18"/>
-        </w:rPr>
-        <w:t xml:space="preserve"> soporte y mantenimiento a las computadoras . </w:t>
+      <w:r>
+        <w:rPr>
+          <w:rFonts w:ascii="Calibri" w:eastAsia="Calibri" w:hAnsi="Calibri" w:cs="Calibri"/>
+          <w:color w:val="000000"/>
+          <w:sz w:val="18"/>
+          <w:szCs w:val="18"/>
+        </w:rPr>
+        <w:t>de brindar</w:t>
+      </w:r>
+      <w:r>
+        <w:rPr>
+          <w:rFonts w:ascii="Calibri" w:eastAsia="Calibri" w:hAnsi="Calibri" w:cs="Calibri"/>
+          <w:color w:val="000000"/>
+          <w:sz w:val="18"/>
+          <w:szCs w:val="18"/>
+        </w:rPr>
+        <w:t xml:space="preserve"> soporte y mantenimiento a las </w:t>
+      </w:r>
+      <w:r>
+        <w:rPr>
+          <w:rFonts w:ascii="Calibri" w:eastAsia="Calibri" w:hAnsi="Calibri" w:cs="Calibri"/>
+          <w:color w:val="000000"/>
+          <w:sz w:val="18"/>
+          <w:szCs w:val="18"/>
+        </w:rPr>
+        <w:t>computadoras.</w:t>
+      </w:r>
+      <w:r>
+        <w:rPr>
+          <w:rFonts w:ascii="Calibri" w:eastAsia="Calibri" w:hAnsi="Calibri" w:cs="Calibri"/>
+          <w:color w:val="000000"/>
+          <w:sz w:val="18"/>
+          <w:szCs w:val="18"/>
+        </w:rPr>
+        <w:t xml:space="preserve"> </w:t>
       </w:r>
     </w:p>
     <w:p>
@@ -781,24 +815,100 @@
           <w:right w:val="nil"/>
           <w:between w:val="nil"/>
         </w:pBdr>
+        <w:spacing w:before="10" w:line="240" w:lineRule="auto"/>
+        <w:ind w:left="763"/>
+        <w:jc w:val="both"/>
+        <w:rPr>
+          <w:rFonts w:ascii="Calibri" w:eastAsia="Calibri" w:hAnsi="Calibri" w:cs="Calibri"/>
+          <w:i/>
+          <w:color w:val="000000"/>
+          <w:sz w:val="18"/>
+          <w:szCs w:val="18"/>
+        </w:rPr>
+      </w:pPr>
+      <w:r>
+        <w:rPr>
+          <w:rFonts w:ascii="Calibri" w:eastAsia="Calibri" w:hAnsi="Calibri" w:cs="Calibri"/>
+          <w:color w:val="000000"/>
+          <w:sz w:val="18"/>
+          <w:szCs w:val="18"/>
+        </w:rPr>
+        <w:t xml:space="preserve">          </w:t>
+      </w:r>
+      <w:r>
+        <w:rPr>
+          <w:rFonts w:ascii="Calibri" w:eastAsia="Calibri" w:hAnsi="Calibri" w:cs="Calibri"/>
+          <w:color w:val="000000"/>
+          <w:sz w:val="18"/>
+          <w:szCs w:val="18"/>
+        </w:rPr>
+        <w:t>- Desarrollo de un sistema para la administración de inventario, ventas, cartera, clientes y facturación de las</w:t>
+      </w:r>
+      <w:r>
+        <w:rPr>
+          <w:rFonts w:ascii="Calibri" w:eastAsia="Calibri" w:hAnsi="Calibri" w:cs="Calibri"/>
+          <w:color w:val="000000"/>
+          <w:sz w:val="18"/>
+          <w:szCs w:val="18"/>
+        </w:rPr>
+        <w:t xml:space="preserve"> </w:t>
+      </w:r>
+      <w:r>
+        <w:rPr>
+          <w:rFonts w:ascii="Calibri" w:eastAsia="Calibri" w:hAnsi="Calibri" w:cs="Calibri"/>
+          <w:color w:val="000000"/>
+          <w:sz w:val="18"/>
+          <w:szCs w:val="18"/>
+        </w:rPr>
+        <w:t>ventas.</w:t>
+      </w:r>
+    </w:p>
+    <w:p>
+      <w:pPr>
+        <w:widowControl w:val="0"/>
+        <w:pBdr>
+          <w:top w:val="nil"/>
+          <w:left w:val="nil"/>
+          <w:bottom w:val="nil"/>
+          <w:right w:val="nil"/>
+          <w:between w:val="nil"/>
+        </w:pBdr>
         <w:spacing w:before="8" w:line="240" w:lineRule="auto"/>
-        <w:ind w:right="23"/>
-        <w:jc w:val="both"/>
-        <w:rPr>
-          <w:rFonts w:ascii="Calibri" w:eastAsia="Calibri" w:hAnsi="Calibri" w:cs="Calibri"/>
-          <w:color w:val="000000"/>
-          <w:sz w:val="18"/>
-          <w:szCs w:val="18"/>
-        </w:rPr>
-      </w:pPr>
-      <w:r>
-        <w:rPr>
-          <w:rFonts w:ascii="Calibri" w:eastAsia="Calibri" w:hAnsi="Calibri" w:cs="Calibri"/>
-          <w:color w:val="000000"/>
-          <w:sz w:val="18"/>
-          <w:szCs w:val="18"/>
-        </w:rPr>
-        <w:t xml:space="preserve">- Desarrollo de un sistema para la administración de inventario, ventas, cartera, clientes y facturación de las ventas. </w:t>
+        <w:ind w:right="23" w:firstLine="720"/>
+        <w:jc w:val="both"/>
+        <w:rPr>
+          <w:rFonts w:ascii="Calibri" w:eastAsia="Calibri" w:hAnsi="Calibri" w:cs="Calibri"/>
+          <w:color w:val="000000"/>
+          <w:sz w:val="18"/>
+          <w:szCs w:val="18"/>
+        </w:rPr>
+      </w:pPr>
+      <w:r>
+        <w:rPr>
+          <w:rFonts w:ascii="Calibri" w:eastAsia="Calibri" w:hAnsi="Calibri" w:cs="Calibri"/>
+          <w:color w:val="000000"/>
+          <w:sz w:val="18"/>
+          <w:szCs w:val="18"/>
+        </w:rPr>
+        <w:t xml:space="preserve">           </w:t>
+      </w:r>
+      <w:r>
+        <w:rPr>
+          <w:rFonts w:ascii="Calibri" w:eastAsia="Calibri" w:hAnsi="Calibri" w:cs="Calibri"/>
+          <w:color w:val="000000"/>
+          <w:sz w:val="18"/>
+          <w:szCs w:val="18"/>
+        </w:rPr>
+        <w:t xml:space="preserve">- </w:t>
+      </w:r>
+      <w:r>
+        <w:rPr>
+          <w:rFonts w:ascii="Calibri" w:eastAsia="Calibri" w:hAnsi="Calibri" w:cs="Calibri"/>
+          <w:color w:val="000000"/>
+          <w:sz w:val="18"/>
+          <w:szCs w:val="18"/>
+        </w:rPr>
+        <w:t>Implementación de consultas SQL y reportes de control de datos.</w:t>
       </w:r>
     </w:p>
     <w:p>
@@ -977,81 +1087,103 @@
           <w:sz w:val="18"/>
           <w:szCs w:val="18"/>
         </w:rPr>
-        <w:t>- Participé en la integración de SAP</w:t>
-      </w:r>
-      <w:r>
-        <w:rPr>
-          <w:rFonts w:ascii="Calibri" w:eastAsia="Calibri" w:hAnsi="Calibri" w:cs="Calibri"/>
-          <w:color w:val="000000"/>
-          <w:sz w:val="18"/>
-          <w:szCs w:val="18"/>
-        </w:rPr>
-        <w:t>/4HANA</w:t>
-      </w:r>
-      <w:r>
-        <w:rPr>
-          <w:rFonts w:ascii="Calibri" w:eastAsia="Calibri" w:hAnsi="Calibri" w:cs="Calibri"/>
-          <w:color w:val="000000"/>
-          <w:sz w:val="18"/>
-          <w:szCs w:val="18"/>
-        </w:rPr>
-        <w:t xml:space="preserve"> en Grupo </w:t>
-      </w:r>
-      <w:proofErr w:type="spellStart"/>
-      <w:r>
-        <w:rPr>
-          <w:rFonts w:ascii="Calibri" w:eastAsia="Calibri" w:hAnsi="Calibri" w:cs="Calibri"/>
-          <w:color w:val="000000"/>
-          <w:sz w:val="18"/>
-          <w:szCs w:val="18"/>
-        </w:rPr>
-        <w:t>Difare</w:t>
-      </w:r>
-      <w:proofErr w:type="spellEnd"/>
-      <w:r>
-        <w:rPr>
-          <w:rFonts w:ascii="Calibri" w:eastAsia="Calibri" w:hAnsi="Calibri" w:cs="Calibri"/>
-          <w:color w:val="000000"/>
-          <w:sz w:val="18"/>
-          <w:szCs w:val="18"/>
-        </w:rPr>
-        <w:t xml:space="preserve">, gestionando y administrando la base de datos en SQL </w:t>
-      </w:r>
-      <w:r>
-        <w:rPr>
-          <w:rFonts w:ascii="Calibri" w:eastAsia="Calibri" w:hAnsi="Calibri" w:cs="Calibri"/>
-          <w:color w:val="000000"/>
-          <w:sz w:val="18"/>
-          <w:szCs w:val="18"/>
-        </w:rPr>
-        <w:t>Server, auditando</w:t>
-      </w:r>
-      <w:r>
-        <w:rPr>
-          <w:rFonts w:ascii="Calibri" w:eastAsia="Calibri" w:hAnsi="Calibri" w:cs="Calibri"/>
-          <w:color w:val="000000"/>
-          <w:sz w:val="18"/>
-          <w:szCs w:val="18"/>
-        </w:rPr>
-        <w:t xml:space="preserve"> procesos y aplicando control de accesos basado en roles (RBAC). Además, lideré la configuración </w:t>
-      </w:r>
-      <w:r>
-        <w:rPr>
-          <w:rFonts w:ascii="Calibri" w:eastAsia="Calibri" w:hAnsi="Calibri" w:cs="Calibri"/>
-          <w:color w:val="000000"/>
-          <w:sz w:val="18"/>
-          <w:szCs w:val="18"/>
-        </w:rPr>
-        <w:t>de SAP</w:t>
-      </w:r>
-      <w:r>
-        <w:rPr>
-          <w:rFonts w:ascii="Calibri" w:eastAsia="Calibri" w:hAnsi="Calibri" w:cs="Calibri"/>
-          <w:color w:val="000000"/>
-          <w:sz w:val="18"/>
-          <w:szCs w:val="18"/>
-        </w:rPr>
-        <w:t xml:space="preserve"> Fiori en todos los módulos. </w:t>
+        <w:t>-</w:t>
+      </w:r>
+      <w:r>
+        <w:rPr>
+          <w:rFonts w:ascii="Calibri" w:eastAsia="Calibri" w:hAnsi="Calibri" w:cs="Calibri"/>
+          <w:color w:val="000000"/>
+          <w:sz w:val="18"/>
+          <w:szCs w:val="18"/>
+        </w:rPr>
+        <w:t xml:space="preserve"> Participé en la integración de SAP/4HANA, gestionando y administrando bases de datos en SQL Server.</w:t>
+      </w:r>
+    </w:p>
+    <w:p>
+      <w:pPr>
+        <w:widowControl w:val="0"/>
+        <w:pBdr>
+          <w:top w:val="nil"/>
+          <w:left w:val="nil"/>
+          <w:bottom w:val="nil"/>
+          <w:right w:val="nil"/>
+          <w:between w:val="nil"/>
+        </w:pBdr>
+        <w:spacing w:before="8" w:line="243" w:lineRule="auto"/>
+        <w:ind w:left="1477" w:right="-17" w:hanging="360"/>
+        <w:jc w:val="both"/>
+        <w:rPr>
+          <w:rFonts w:ascii="Calibri" w:eastAsia="Calibri" w:hAnsi="Calibri" w:cs="Calibri"/>
+          <w:color w:val="000000"/>
+          <w:sz w:val="18"/>
+          <w:szCs w:val="18"/>
+        </w:rPr>
+      </w:pPr>
+      <w:r>
+        <w:rPr>
+          <w:rFonts w:ascii="Calibri" w:eastAsia="Calibri" w:hAnsi="Calibri" w:cs="Calibri"/>
+          <w:color w:val="000000"/>
+          <w:sz w:val="18"/>
+          <w:szCs w:val="18"/>
+        </w:rPr>
+        <w:t xml:space="preserve">- </w:t>
+      </w:r>
+      <w:r>
+        <w:rPr>
+          <w:rFonts w:ascii="Calibri" w:eastAsia="Calibri" w:hAnsi="Calibri" w:cs="Calibri"/>
+          <w:color w:val="000000"/>
+          <w:sz w:val="18"/>
+          <w:szCs w:val="18"/>
+        </w:rPr>
+        <w:t>Configuración de SAP Fiori en todos los módulos, aplicando controles basados en roles (RBAC).</w:t>
+      </w:r>
+    </w:p>
+    <w:p>
+      <w:pPr>
+        <w:widowControl w:val="0"/>
+        <w:pBdr>
+          <w:top w:val="nil"/>
+          <w:left w:val="nil"/>
+          <w:bottom w:val="nil"/>
+          <w:right w:val="nil"/>
+          <w:between w:val="nil"/>
+        </w:pBdr>
+        <w:spacing w:before="8" w:line="243" w:lineRule="auto"/>
+        <w:ind w:left="1477" w:right="-17" w:hanging="360"/>
+        <w:jc w:val="both"/>
+        <w:rPr>
+          <w:rFonts w:ascii="Calibri" w:eastAsia="Calibri" w:hAnsi="Calibri" w:cs="Calibri"/>
+          <w:color w:val="000000"/>
+          <w:sz w:val="18"/>
+          <w:szCs w:val="18"/>
+        </w:rPr>
+      </w:pPr>
+      <w:r>
+        <w:rPr>
+          <w:rFonts w:ascii="Calibri" w:eastAsia="Calibri" w:hAnsi="Calibri" w:cs="Calibri"/>
+          <w:color w:val="000000"/>
+          <w:sz w:val="18"/>
+          <w:szCs w:val="18"/>
+        </w:rPr>
+        <w:t xml:space="preserve">- </w:t>
+      </w:r>
+      <w:r>
+        <w:rPr>
+          <w:rFonts w:ascii="Calibri" w:eastAsia="Calibri" w:hAnsi="Calibri" w:cs="Calibri"/>
+          <w:color w:val="000000"/>
+          <w:sz w:val="18"/>
+          <w:szCs w:val="18"/>
+        </w:rPr>
+        <w:t>Auditoría de procesos con foco en consistencia y confiabilidad de datos</w:t>
+      </w:r>
+      <w:r>
+        <w:rPr>
+          <w:rFonts w:ascii="Calibri" w:eastAsia="Calibri" w:hAnsi="Calibri" w:cs="Calibri"/>
+          <w:color w:val="000000"/>
+          <w:sz w:val="18"/>
+          <w:szCs w:val="18"/>
+        </w:rPr>
+        <w:t>.</w:t>
       </w:r>
     </w:p>
     <w:p>
@@ -1250,34 +1382,142 @@
           <w:sz w:val="18"/>
           <w:szCs w:val="18"/>
         </w:rPr>
-        <w:t xml:space="preserve">- Implementé políticas de seguridad, gestioné accesos, respondí a incidentes, realicé auditorías y verifiqué </w:t>
-      </w:r>
-      <w:r>
-        <w:rPr>
-          <w:rFonts w:ascii="Calibri" w:eastAsia="Calibri" w:hAnsi="Calibri" w:cs="Calibri"/>
-          <w:color w:val="000000"/>
-          <w:sz w:val="18"/>
-          <w:szCs w:val="18"/>
-        </w:rPr>
-        <w:t>el cumplimiento</w:t>
-      </w:r>
-      <w:r>
-        <w:rPr>
-          <w:rFonts w:ascii="Calibri" w:eastAsia="Calibri" w:hAnsi="Calibri" w:cs="Calibri"/>
-          <w:color w:val="000000"/>
-          <w:sz w:val="18"/>
-          <w:szCs w:val="18"/>
-        </w:rPr>
-        <w:t xml:space="preserve"> de requisitos no funcionales de seguridad en software. </w:t>
-      </w:r>
-      <w:r>
-        <w:rPr>
-          <w:rFonts w:ascii="Calibri" w:eastAsia="Calibri" w:hAnsi="Calibri" w:cs="Calibri"/>
-          <w:color w:val="000000"/>
-          <w:sz w:val="18"/>
-          <w:szCs w:val="18"/>
-        </w:rPr>
-        <w:t xml:space="preserve">Desarrollo de un sistema de pronóstico de ventas usando redes neuronales y series temporales en AWS. Creación de </w:t>
+        <w:t>-</w:t>
+      </w:r>
+      <w:r>
+        <w:rPr>
+          <w:rFonts w:ascii="Calibri" w:eastAsia="Calibri" w:hAnsi="Calibri" w:cs="Calibri"/>
+          <w:color w:val="000000"/>
+          <w:sz w:val="18"/>
+          <w:szCs w:val="18"/>
+        </w:rPr>
+        <w:t xml:space="preserve"> Implementé</w:t>
+      </w:r>
+      <w:r>
+        <w:rPr>
+          <w:rFonts w:ascii="Calibri" w:eastAsia="Calibri" w:hAnsi="Calibri" w:cs="Calibri"/>
+          <w:color w:val="000000"/>
+          <w:sz w:val="18"/>
+          <w:szCs w:val="18"/>
+        </w:rPr>
+        <w:t xml:space="preserve"> políticas de seguridad y gestioné accesos con enfoque en gobernanza y calidad de datos.</w:t>
+      </w:r>
+    </w:p>
+    <w:p>
+      <w:pPr>
+        <w:widowControl w:val="0"/>
+        <w:pBdr>
+          <w:top w:val="nil"/>
+          <w:left w:val="nil"/>
+          <w:bottom w:val="nil"/>
+          <w:right w:val="nil"/>
+          <w:between w:val="nil"/>
+        </w:pBdr>
+        <w:spacing w:before="4" w:line="244" w:lineRule="auto"/>
+        <w:ind w:left="1479" w:right="-16" w:hanging="362"/>
+        <w:jc w:val="both"/>
+        <w:rPr>
+          <w:rFonts w:ascii="Calibri" w:eastAsia="Calibri" w:hAnsi="Calibri" w:cs="Calibri"/>
+          <w:color w:val="000000"/>
+          <w:sz w:val="18"/>
+          <w:szCs w:val="18"/>
+        </w:rPr>
+      </w:pPr>
+      <w:r>
+        <w:rPr>
+          <w:rFonts w:ascii="Calibri" w:eastAsia="Calibri" w:hAnsi="Calibri" w:cs="Calibri"/>
+          <w:color w:val="000000"/>
+          <w:sz w:val="18"/>
+          <w:szCs w:val="18"/>
+        </w:rPr>
+        <w:t xml:space="preserve">- </w:t>
+      </w:r>
+      <w:r>
+        <w:rPr>
+          <w:rFonts w:ascii="Calibri" w:eastAsia="Calibri" w:hAnsi="Calibri" w:cs="Calibri"/>
+          <w:color w:val="000000"/>
+          <w:sz w:val="18"/>
+          <w:szCs w:val="18"/>
+        </w:rPr>
+        <w:t>Realicé auditorías y verificación de cumplimiento de requisitos no funcionales relacionados con la seguridad y la integridad de datos.</w:t>
+      </w:r>
+    </w:p>
+    <w:p>
+      <w:pPr>
+        <w:widowControl w:val="0"/>
+        <w:pBdr>
+          <w:top w:val="nil"/>
+          <w:left w:val="nil"/>
+          <w:bottom w:val="nil"/>
+          <w:right w:val="nil"/>
+          <w:between w:val="nil"/>
+        </w:pBdr>
+        <w:spacing w:before="4" w:line="244" w:lineRule="auto"/>
+        <w:ind w:left="1479" w:right="-16" w:hanging="362"/>
+        <w:jc w:val="both"/>
+        <w:rPr>
+          <w:rFonts w:ascii="Calibri" w:eastAsia="Calibri" w:hAnsi="Calibri" w:cs="Calibri"/>
+          <w:color w:val="000000"/>
+          <w:sz w:val="18"/>
+          <w:szCs w:val="18"/>
+        </w:rPr>
+      </w:pPr>
+      <w:r>
+        <w:rPr>
+          <w:rFonts w:ascii="Calibri" w:eastAsia="Calibri" w:hAnsi="Calibri" w:cs="Calibri"/>
+          <w:color w:val="000000"/>
+          <w:sz w:val="18"/>
+          <w:szCs w:val="18"/>
+        </w:rPr>
+        <w:t xml:space="preserve">- </w:t>
+      </w:r>
+      <w:r>
+        <w:rPr>
+          <w:rFonts w:ascii="Calibri" w:eastAsia="Calibri" w:hAnsi="Calibri" w:cs="Calibri"/>
+          <w:color w:val="000000"/>
+          <w:sz w:val="18"/>
+          <w:szCs w:val="18"/>
+        </w:rPr>
+        <w:t>Desarrollo de un sistema de pronóstico de ventas usando redes neuronales y series temporales en AWS.</w:t>
+      </w:r>
+    </w:p>
+    <w:p>
+      <w:pPr>
+        <w:widowControl w:val="0"/>
+        <w:pBdr>
+          <w:top w:val="nil"/>
+          <w:left w:val="nil"/>
+          <w:bottom w:val="nil"/>
+          <w:right w:val="nil"/>
+          <w:between w:val="nil"/>
+        </w:pBdr>
+        <w:spacing w:before="4" w:line="244" w:lineRule="auto"/>
+        <w:ind w:left="1479" w:right="-16" w:hanging="362"/>
+        <w:jc w:val="both"/>
+        <w:rPr>
+          <w:rFonts w:ascii="Calibri" w:eastAsia="Calibri" w:hAnsi="Calibri" w:cs="Calibri"/>
+          <w:color w:val="000000"/>
+          <w:sz w:val="18"/>
+          <w:szCs w:val="18"/>
+        </w:rPr>
+      </w:pPr>
+      <w:r>
+        <w:rPr>
+          <w:rFonts w:ascii="Calibri" w:eastAsia="Calibri" w:hAnsi="Calibri" w:cs="Calibri"/>
+          <w:color w:val="000000"/>
+          <w:sz w:val="18"/>
+          <w:szCs w:val="18"/>
+        </w:rPr>
+        <w:t xml:space="preserve">- </w:t>
+      </w:r>
+      <w:r>
+        <w:rPr>
+          <w:rFonts w:ascii="Calibri" w:eastAsia="Calibri" w:hAnsi="Calibri" w:cs="Calibri"/>
+          <w:color w:val="000000"/>
+          <w:sz w:val="18"/>
+          <w:szCs w:val="18"/>
+        </w:rPr>
+        <w:t xml:space="preserve">Creación de </w:t>
       </w:r>
       <w:proofErr w:type="spellStart"/>
       <w:r>
@@ -1297,7 +1537,46 @@
           <w:sz w:val="18"/>
           <w:szCs w:val="18"/>
         </w:rPr>
-        <w:t xml:space="preserve"> interactivos para visualización de datos. Participación en auditorías de software con enfoque en cumplimiento de seguridad y eficiencia técnica.</w:t>
+        <w:t xml:space="preserve"> interactivos para visualización de indicadores clave y métricas de calidad.</w:t>
+      </w:r>
+    </w:p>
+    <w:p>
+      <w:pPr>
+        <w:widowControl w:val="0"/>
+        <w:pBdr>
+          <w:top w:val="nil"/>
+          <w:left w:val="nil"/>
+          <w:bottom w:val="nil"/>
+          <w:right w:val="nil"/>
+          <w:between w:val="nil"/>
+        </w:pBdr>
+        <w:spacing w:before="4" w:line="244" w:lineRule="auto"/>
+        <w:ind w:left="1479" w:right="-16" w:hanging="362"/>
+        <w:jc w:val="both"/>
+        <w:rPr>
+          <w:rFonts w:ascii="Calibri" w:eastAsia="Calibri" w:hAnsi="Calibri" w:cs="Calibri"/>
+          <w:color w:val="000000"/>
+          <w:sz w:val="18"/>
+          <w:szCs w:val="18"/>
+        </w:rPr>
+      </w:pPr>
+      <w:r>
+        <w:rPr>
+          <w:rFonts w:ascii="Calibri" w:eastAsia="Calibri" w:hAnsi="Calibri" w:cs="Calibri"/>
+          <w:color w:val="000000"/>
+          <w:sz w:val="18"/>
+          <w:szCs w:val="18"/>
+        </w:rPr>
+        <w:t xml:space="preserve">- </w:t>
+      </w:r>
+      <w:r>
+        <w:rPr>
+          <w:rFonts w:ascii="Calibri" w:eastAsia="Calibri" w:hAnsi="Calibri" w:cs="Calibri"/>
+          <w:color w:val="000000"/>
+          <w:sz w:val="18"/>
+          <w:szCs w:val="18"/>
+        </w:rPr>
+        <w:t>Participación en auditorías de software con enfoque en eficiencia técnica y estándares de datos.</w:t>
       </w:r>
     </w:p>
     <w:p>
@@ -1523,7 +1802,112 @@
           <w:sz w:val="18"/>
           <w:szCs w:val="18"/>
         </w:rPr>
-        <w:t xml:space="preserve"> mediante consultas SQL adaptadas a requerimientos de usuarios internos. Administración básica de red y soporte técnico. Generación de reportes de procesos operativos para toma de decisiones.</w:t>
+        <w:t xml:space="preserve"> mediante consultas SQL adaptadas a requerimientos de usuarios internos</w:t>
+      </w:r>
+      <w:r>
+        <w:rPr>
+          <w:rFonts w:ascii="Calibri" w:eastAsia="Calibri" w:hAnsi="Calibri" w:cs="Calibri"/>
+          <w:color w:val="000000"/>
+          <w:sz w:val="18"/>
+          <w:szCs w:val="18"/>
+        </w:rPr>
+        <w:t>.</w:t>
+      </w:r>
+    </w:p>
+    <w:p>
+      <w:pPr>
+        <w:widowControl w:val="0"/>
+        <w:pBdr>
+          <w:top w:val="nil"/>
+          <w:left w:val="nil"/>
+          <w:bottom w:val="nil"/>
+          <w:right w:val="nil"/>
+          <w:between w:val="nil"/>
+        </w:pBdr>
+        <w:spacing w:before="4" w:line="243" w:lineRule="auto"/>
+        <w:ind w:left="1480" w:right="-13" w:hanging="363"/>
+        <w:jc w:val="both"/>
+        <w:rPr>
+          <w:rFonts w:ascii="Calibri" w:eastAsia="Calibri" w:hAnsi="Calibri" w:cs="Calibri"/>
+          <w:color w:val="000000"/>
+          <w:sz w:val="18"/>
+          <w:szCs w:val="18"/>
+        </w:rPr>
+      </w:pPr>
+      <w:r>
+        <w:rPr>
+          <w:rFonts w:ascii="Calibri" w:eastAsia="Calibri" w:hAnsi="Calibri" w:cs="Calibri"/>
+          <w:color w:val="000000"/>
+          <w:sz w:val="18"/>
+          <w:szCs w:val="18"/>
+        </w:rPr>
+        <w:t xml:space="preserve">- </w:t>
+      </w:r>
+      <w:r>
+        <w:rPr>
+          <w:rFonts w:ascii="Calibri" w:eastAsia="Calibri" w:hAnsi="Calibri" w:cs="Calibri"/>
+          <w:color w:val="000000"/>
+          <w:sz w:val="18"/>
+          <w:szCs w:val="18"/>
+        </w:rPr>
+        <w:t xml:space="preserve">Administración básica de red y soporte técnico. </w:t>
+      </w:r>
+    </w:p>
+    <w:p>
+      <w:pPr>
+        <w:widowControl w:val="0"/>
+        <w:pBdr>
+          <w:top w:val="nil"/>
+          <w:left w:val="nil"/>
+          <w:bottom w:val="nil"/>
+          <w:right w:val="nil"/>
+          <w:between w:val="nil"/>
+        </w:pBdr>
+        <w:spacing w:before="4" w:line="243" w:lineRule="auto"/>
+        <w:ind w:left="1480" w:right="-13" w:hanging="363"/>
+        <w:jc w:val="both"/>
+        <w:rPr>
+          <w:rFonts w:ascii="Calibri" w:eastAsia="Calibri" w:hAnsi="Calibri" w:cs="Calibri"/>
+          <w:color w:val="000000"/>
+          <w:sz w:val="18"/>
+          <w:szCs w:val="18"/>
+        </w:rPr>
+      </w:pPr>
+      <w:r>
+        <w:rPr>
+          <w:rFonts w:ascii="Calibri" w:eastAsia="Calibri" w:hAnsi="Calibri" w:cs="Calibri"/>
+          <w:color w:val="000000"/>
+          <w:sz w:val="18"/>
+          <w:szCs w:val="18"/>
+        </w:rPr>
+        <w:t xml:space="preserve">- </w:t>
+      </w:r>
+      <w:r>
+        <w:rPr>
+          <w:rFonts w:ascii="Calibri" w:eastAsia="Calibri" w:hAnsi="Calibri" w:cs="Calibri"/>
+          <w:color w:val="000000"/>
+          <w:sz w:val="18"/>
+          <w:szCs w:val="18"/>
+        </w:rPr>
+        <w:t xml:space="preserve">Generación de reportes de procesos operativos orientados a la calidad y consistencia de datos para toma </w:t>
+      </w:r>
+      <w:r>
+        <w:rPr>
+          <w:rFonts w:ascii="Calibri" w:eastAsia="Calibri" w:hAnsi="Calibri" w:cs="Calibri"/>
+          <w:color w:val="000000"/>
+          <w:sz w:val="18"/>
+          <w:szCs w:val="18"/>
+        </w:rPr>
+        <w:t xml:space="preserve">De </w:t>
+      </w:r>
+      <w:r>
+        <w:rPr>
+          <w:rFonts w:ascii="Calibri" w:eastAsia="Calibri" w:hAnsi="Calibri" w:cs="Calibri"/>
+          <w:color w:val="000000"/>
+          <w:sz w:val="18"/>
+          <w:szCs w:val="18"/>
+        </w:rPr>
+        <w:t>decisiones.</w:t>
       </w:r>
     </w:p>
     <w:p>
@@ -2330,6 +2714,48 @@
           <w:right w:val="nil"/>
           <w:between w:val="nil"/>
         </w:pBdr>
+        <w:spacing w:before="225" w:line="243" w:lineRule="auto"/>
+        <w:ind w:left="763" w:right="265" w:firstLine="11"/>
+        <w:jc w:val="both"/>
+        <w:rPr>
+          <w:rFonts w:ascii="Calibri" w:eastAsia="Calibri" w:hAnsi="Calibri" w:cs="Calibri"/>
+          <w:color w:val="000000"/>
+          <w:sz w:val="18"/>
+          <w:szCs w:val="18"/>
+        </w:rPr>
+      </w:pPr>
+    </w:p>
+    <w:p>
+      <w:pPr>
+        <w:widowControl w:val="0"/>
+        <w:pBdr>
+          <w:top w:val="nil"/>
+          <w:left w:val="nil"/>
+          <w:bottom w:val="nil"/>
+          <w:right w:val="nil"/>
+          <w:between w:val="nil"/>
+        </w:pBdr>
+        <w:spacing w:before="225" w:line="243" w:lineRule="auto"/>
+        <w:ind w:left="763" w:right="265" w:firstLine="11"/>
+        <w:jc w:val="both"/>
+        <w:rPr>
+          <w:rFonts w:ascii="Calibri" w:eastAsia="Calibri" w:hAnsi="Calibri" w:cs="Calibri"/>
+          <w:color w:val="000000"/>
+          <w:sz w:val="18"/>
+          <w:szCs w:val="18"/>
+        </w:rPr>
+      </w:pPr>
+    </w:p>
+    <w:p>
+      <w:pPr>
+        <w:widowControl w:val="0"/>
+        <w:pBdr>
+          <w:top w:val="nil"/>
+          <w:left w:val="nil"/>
+          <w:bottom w:val="nil"/>
+          <w:right w:val="nil"/>
+          <w:between w:val="nil"/>
+        </w:pBdr>
         <w:spacing w:before="447" w:line="240" w:lineRule="auto"/>
         <w:ind w:left="779"/>
         <w:jc w:val="both"/>
@@ -2347,85 +2773,11 @@
           <w:rFonts w:ascii="Calibri" w:eastAsia="Calibri" w:hAnsi="Calibri" w:cs="Calibri"/>
           <w:b/>
           <w:bCs/>
-          <w:noProof/>
-          <w:color w:val="000000"/>
-          <w:sz w:val="18"/>
-          <w:szCs w:val="18"/>
-        </w:rPr>
-        <mc:AlternateContent>
-          <mc:Choice Requires="wps">
-            <w:drawing>
-              <wp:anchor distT="0" distB="0" distL="114300" distR="114300" simplePos="0" relativeHeight="251679744" behindDoc="0" locked="0" layoutInCell="1" allowOverlap="1" wp14:anchorId="52101486" wp14:editId="78E66E2D">
-                <wp:simplePos x="0" y="0"/>
-                <wp:positionH relativeFrom="page">
-                  <wp:align>center</wp:align>
-                </wp:positionH>
-                <wp:positionV relativeFrom="paragraph">
-                  <wp:posOffset>136079</wp:posOffset>
-                </wp:positionV>
-                <wp:extent cx="6379535" cy="31898"/>
-                <wp:effectExtent l="38100" t="38100" r="59690" b="82550"/>
-                <wp:wrapNone/>
-                <wp:docPr id="1359590565" name="Conector recto 2"/>
-                <wp:cNvGraphicFramePr/>
-                <a:graphic xmlns:a="http://schemas.openxmlformats.org/drawingml/2006/main">
-                  <a:graphicData uri="http://schemas.microsoft.com/office/word/2010/wordprocessingShape">
-                    <wps:wsp>
-                      <wps:cNvCnPr/>
-                      <wps:spPr>
-                        <a:xfrm flipV="1">
-                          <a:off x="0" y="0"/>
-                          <a:ext cx="6379535" cy="31898"/>
-                        </a:xfrm>
-                        <a:prstGeom prst="line">
-                          <a:avLst/>
-                        </a:prstGeom>
-                        <a:ln>
-                          <a:solidFill>
-                            <a:schemeClr val="tx1"/>
-                          </a:solidFill>
-                        </a:ln>
-                      </wps:spPr>
-                      <wps:style>
-                        <a:lnRef idx="2">
-                          <a:schemeClr val="dk1"/>
-                        </a:lnRef>
-                        <a:fillRef idx="0">
-                          <a:schemeClr val="dk1"/>
-                        </a:fillRef>
-                        <a:effectRef idx="1">
-                          <a:schemeClr val="dk1"/>
-                        </a:effectRef>
-                        <a:fontRef idx="minor">
-                          <a:schemeClr val="tx1"/>
-                        </a:fontRef>
-                      </wps:style>
-                      <wps:bodyPr/>
-                    </wps:wsp>
-                  </a:graphicData>
-                </a:graphic>
-              </wp:anchor>
-            </w:drawing>
-          </mc:Choice>
-          <mc:Fallback>
-            <w:pict>
-              <v:line w14:anchorId="392D655E" id="Conector recto 2" o:spid="_x0000_s1026" style="position:absolute;flip:y;z-index:251679744;visibility:visible;mso-wrap-style:square;mso-wrap-distance-left:9pt;mso-wrap-distance-top:0;mso-wrap-distance-right:9pt;mso-wrap-distance-bottom:0;mso-position-horizontal:center;mso-position-horizontal-relative:page;mso-position-vertical:absolute;mso-position-vertical-relative:text" from="0,10.7pt" to="502.35pt,13.2pt" o:gfxdata="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" strokecolor="black [3213]" strokeweight="2pt">
-                <v:shadow on="t" color="black" opacity="24903f" origin=",.5" offset="0,.55556mm"/>
-                <w10:wrap anchorx="page"/>
-              </v:line>
-            </w:pict>
-          </mc:Fallback>
-        </mc:AlternateContent>
-      </w:r>
-      <w:r>
-        <w:rPr>
-          <w:rFonts w:ascii="Calibri" w:eastAsia="Calibri" w:hAnsi="Calibri" w:cs="Calibri"/>
-          <w:b/>
-          <w:bCs/>
-          <w:color w:val="000000"/>
-          <w:sz w:val="18"/>
-          <w:szCs w:val="18"/>
-        </w:rPr>
+          <w:color w:val="000000"/>
+          <w:sz w:val="18"/>
+          <w:szCs w:val="18"/>
+        </w:rPr>
+        <w:lastRenderedPageBreak/>
         <w:t xml:space="preserve">EDUCACIÓN  </w:t>
       </w:r>
     </w:p>
@@ -2559,55 +2911,16 @@
       </w:pPr>
       <w:r>
         <w:rPr>
-          <w:rFonts w:ascii="Calibri" w:eastAsia="Calibri" w:hAnsi="Calibri" w:cs="Calibri"/>
-          <w:color w:val="000000"/>
-          <w:sz w:val="18"/>
-          <w:szCs w:val="18"/>
-        </w:rPr>
-        <w:t xml:space="preserve">  </w:t>
-      </w:r>
-    </w:p>
-    <w:p>
-      <w:pPr>
-        <w:widowControl w:val="0"/>
-        <w:pBdr>
-          <w:top w:val="nil"/>
-          <w:left w:val="nil"/>
-          <w:bottom w:val="nil"/>
-          <w:right w:val="nil"/>
-          <w:between w:val="nil"/>
-        </w:pBdr>
-        <w:spacing w:before="10" w:line="240" w:lineRule="auto"/>
-        <w:ind w:left="763"/>
-        <w:jc w:val="both"/>
-        <w:rPr>
-          <w:rFonts w:ascii="Calibri" w:eastAsia="Calibri" w:hAnsi="Calibri" w:cs="Calibri"/>
-          <w:color w:val="000000"/>
-          <w:sz w:val="18"/>
-          <w:szCs w:val="18"/>
-        </w:rPr>
-      </w:pPr>
-      <w:r>
-        <w:rPr>
-          <w:rFonts w:ascii="Calibri" w:eastAsia="Calibri" w:hAnsi="Calibri" w:cs="Calibri"/>
-          <w:color w:val="000000"/>
-          <w:sz w:val="18"/>
-          <w:szCs w:val="18"/>
-        </w:rPr>
-        <w:t xml:space="preserve"> 2022 R para la Investigación Online   ESPOL </w:t>
-      </w:r>
-      <w:r>
-        <w:rPr>
           <w:noProof/>
         </w:rPr>
         <w:drawing>
-          <wp:anchor distT="19050" distB="19050" distL="19050" distR="19050" simplePos="0" relativeHeight="251669504" behindDoc="0" locked="0" layoutInCell="1" hidden="0" allowOverlap="1" wp14:anchorId="2595EB91" wp14:editId="2595EB92">
+          <wp:anchor distT="19050" distB="19050" distL="19050" distR="19050" simplePos="0" relativeHeight="251669504" behindDoc="0" locked="0" layoutInCell="1" hidden="0" allowOverlap="1" wp14:anchorId="2595EB91" wp14:editId="3B37B331">
             <wp:simplePos x="0" y="0"/>
             <wp:positionH relativeFrom="column">
               <wp:posOffset>19050</wp:posOffset>
             </wp:positionH>
             <wp:positionV relativeFrom="paragraph">
-              <wp:posOffset>-154176</wp:posOffset>
+              <wp:posOffset>32207</wp:posOffset>
             </wp:positionV>
             <wp:extent cx="400685" cy="400685"/>
             <wp:effectExtent l="0" t="0" r="0" b="0"/>
@@ -2644,18 +2957,57 @@
           </wp:anchor>
         </w:drawing>
       </w:r>
-    </w:p>
-    <w:p>
-      <w:pPr>
-        <w:widowControl w:val="0"/>
-        <w:pBdr>
-          <w:top w:val="nil"/>
-          <w:left w:val="nil"/>
-          <w:bottom w:val="nil"/>
-          <w:right w:val="nil"/>
-          <w:between w:val="nil"/>
-        </w:pBdr>
-        <w:spacing w:before="4" w:line="240" w:lineRule="auto"/>
+      <w:r>
+        <w:rPr>
+          <w:rFonts w:ascii="Calibri" w:eastAsia="Calibri" w:hAnsi="Calibri" w:cs="Calibri"/>
+          <w:color w:val="000000"/>
+          <w:sz w:val="18"/>
+          <w:szCs w:val="18"/>
+        </w:rPr>
+        <w:t xml:space="preserve">  </w:t>
+      </w:r>
+    </w:p>
+    <w:p>
+      <w:pPr>
+        <w:widowControl w:val="0"/>
+        <w:pBdr>
+          <w:top w:val="nil"/>
+          <w:left w:val="nil"/>
+          <w:bottom w:val="nil"/>
+          <w:right w:val="nil"/>
+          <w:between w:val="nil"/>
+        </w:pBdr>
+        <w:spacing w:before="10" w:line="240" w:lineRule="auto"/>
+        <w:ind w:left="763"/>
+        <w:jc w:val="both"/>
+        <w:rPr>
+          <w:rFonts w:ascii="Calibri" w:eastAsia="Calibri" w:hAnsi="Calibri" w:cs="Calibri"/>
+          <w:color w:val="000000"/>
+          <w:sz w:val="18"/>
+          <w:szCs w:val="18"/>
+        </w:rPr>
+      </w:pPr>
+      <w:r>
+        <w:rPr>
+          <w:rFonts w:ascii="Calibri" w:eastAsia="Calibri" w:hAnsi="Calibri" w:cs="Calibri"/>
+          <w:color w:val="000000"/>
+          <w:sz w:val="18"/>
+          <w:szCs w:val="18"/>
+        </w:rPr>
+        <w:t xml:space="preserve"> 2022 R para la Investigación Online   ESPOL </w:t>
+      </w:r>
+    </w:p>
+    <w:p>
+      <w:pPr>
+        <w:widowControl w:val="0"/>
+        <w:pBdr>
+          <w:top w:val="nil"/>
+          <w:left w:val="nil"/>
+          <w:bottom w:val="nil"/>
+          <w:right w:val="nil"/>
+          <w:between w:val="nil"/>
+        </w:pBdr>
+        <w:spacing w:before="10" w:line="240" w:lineRule="auto"/>
         <w:ind w:left="763"/>
         <w:jc w:val="both"/>
         <w:rPr>
@@ -2811,26 +3163,6 @@
           <w:between w:val="nil"/>
         </w:pBdr>
         <w:spacing w:before="664" w:line="240" w:lineRule="auto"/>
-        <w:jc w:val="both"/>
-        <w:rPr>
-          <w:rFonts w:ascii="Calibri" w:eastAsia="Calibri" w:hAnsi="Calibri" w:cs="Calibri"/>
-          <w:color w:val="000000"/>
-          <w:sz w:val="18"/>
-          <w:szCs w:val="18"/>
-        </w:rPr>
-      </w:pPr>
-    </w:p>
-    <w:p>
-      <w:pPr>
-        <w:widowControl w:val="0"/>
-        <w:pBdr>
-          <w:top w:val="nil"/>
-          <w:left w:val="nil"/>
-          <w:bottom w:val="nil"/>
-          <w:right w:val="nil"/>
-          <w:between w:val="nil"/>
-        </w:pBdr>
-        <w:spacing w:before="664" w:line="240" w:lineRule="auto"/>
         <w:ind w:firstLine="720"/>
         <w:jc w:val="both"/>
         <w:rPr>
@@ -2840,6 +3172,7 @@
           <w:color w:val="000000"/>
           <w:sz w:val="18"/>
           <w:szCs w:val="18"/>
+          <w:u w:val="single"/>
         </w:rPr>
       </w:pPr>
       <w:r>
@@ -2847,11 +3180,86 @@
           <w:rFonts w:ascii="Calibri" w:eastAsia="Calibri" w:hAnsi="Calibri" w:cs="Calibri"/>
           <w:b/>
           <w:bCs/>
-          <w:color w:val="000000"/>
-          <w:sz w:val="18"/>
-          <w:szCs w:val="18"/>
-        </w:rPr>
-        <w:t xml:space="preserve">LENGUAJES  </w:t>
+          <w:noProof/>
+          <w:color w:val="000000"/>
+          <w:sz w:val="18"/>
+          <w:szCs w:val="18"/>
+        </w:rPr>
+        <mc:AlternateContent>
+          <mc:Choice Requires="wps">
+            <w:drawing>
+              <wp:anchor distT="0" distB="0" distL="114300" distR="114300" simplePos="0" relativeHeight="251686912" behindDoc="0" locked="0" layoutInCell="1" allowOverlap="1" wp14:anchorId="1462C417" wp14:editId="14C37262">
+                <wp:simplePos x="0" y="0"/>
+                <wp:positionH relativeFrom="page">
+                  <wp:align>center</wp:align>
+                </wp:positionH>
+                <wp:positionV relativeFrom="paragraph">
+                  <wp:posOffset>314960</wp:posOffset>
+                </wp:positionV>
+                <wp:extent cx="6379535" cy="31898"/>
+                <wp:effectExtent l="38100" t="38100" r="59690" b="82550"/>
+                <wp:wrapNone/>
+                <wp:docPr id="774696930" name="Conector recto 2"/>
+                <wp:cNvGraphicFramePr/>
+                <a:graphic xmlns:a="http://schemas.openxmlformats.org/drawingml/2006/main">
+                  <a:graphicData uri="http://schemas.microsoft.com/office/word/2010/wordprocessingShape">
+                    <wps:wsp>
+                      <wps:cNvCnPr/>
+                      <wps:spPr>
+                        <a:xfrm flipV="1">
+                          <a:off x="0" y="0"/>
+                          <a:ext cx="6379535" cy="31898"/>
+                        </a:xfrm>
+                        <a:prstGeom prst="line">
+                          <a:avLst/>
+                        </a:prstGeom>
+                        <a:ln>
+                          <a:solidFill>
+                            <a:schemeClr val="tx1"/>
+                          </a:solidFill>
+                        </a:ln>
+                      </wps:spPr>
+                      <wps:style>
+                        <a:lnRef idx="2">
+                          <a:schemeClr val="dk1"/>
+                        </a:lnRef>
+                        <a:fillRef idx="0">
+                          <a:schemeClr val="dk1"/>
+                        </a:fillRef>
+                        <a:effectRef idx="1">
+                          <a:schemeClr val="dk1"/>
+                        </a:effectRef>
+                        <a:fontRef idx="minor">
+                          <a:schemeClr val="tx1"/>
+                        </a:fontRef>
+                      </wps:style>
+                      <wps:bodyPr/>
+                    </wps:wsp>
+                  </a:graphicData>
+                </a:graphic>
+              </wp:anchor>
+            </w:drawing>
+          </mc:Choice>
+          <mc:Fallback>
+            <w:pict>
+              <v:line w14:anchorId="6474EC94" id="Conector recto 2" o:spid="_x0000_s1026" style="position:absolute;flip:y;z-index:251686912;visibility:visible;mso-wrap-style:square;mso-wrap-distance-left:9pt;mso-wrap-distance-top:0;mso-wrap-distance-right:9pt;mso-wrap-distance-bottom:0;mso-position-horizontal:center;mso-position-horizontal-relative:page;mso-position-vertical:absolute;mso-position-vertical-relative:text" from="0,24.8pt" to="502.35pt,27.3pt" o:gfxdata="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" strokecolor="black [3213]" strokeweight="2pt">
+                <v:shadow on="t" color="black" opacity="24903f" origin=",.5" offset="0,.55556mm"/>
+                <w10:wrap anchorx="page"/>
+              </v:line>
+            </w:pict>
+          </mc:Fallback>
+        </mc:AlternateContent>
+      </w:r>
+      <w:r>
+        <w:rPr>
+          <w:rFonts w:ascii="Calibri" w:eastAsia="Calibri" w:hAnsi="Calibri" w:cs="Calibri"/>
+          <w:b/>
+          <w:bCs/>
+          <w:color w:val="000000"/>
+          <w:sz w:val="18"/>
+          <w:szCs w:val="18"/>
+        </w:rPr>
+        <w:t>IDIOMAS</w:t>
       </w:r>
     </w:p>
     <w:p>
@@ -2911,7 +3319,25 @@
           <w:sz w:val="18"/>
           <w:szCs w:val="18"/>
         </w:rPr>
-        <w:t xml:space="preserve">Español: Nativo Inglés: Intermedio </w:t>
+        <w:t xml:space="preserve">Español: Nativo </w:t>
+      </w:r>
+      <w:r>
+        <w:rPr>
+          <w:rFonts w:ascii="Calibri" w:eastAsia="Calibri" w:hAnsi="Calibri" w:cs="Calibri"/>
+          <w:color w:val="000000"/>
+          <w:sz w:val="18"/>
+          <w:szCs w:val="18"/>
+        </w:rPr>
+        <w:tab/>
+      </w:r>
+      <w:r>
+        <w:rPr>
+          <w:rFonts w:ascii="Calibri" w:eastAsia="Calibri" w:hAnsi="Calibri" w:cs="Calibri"/>
+          <w:color w:val="000000"/>
+          <w:sz w:val="18"/>
+          <w:szCs w:val="18"/>
+        </w:rPr>
+        <w:t xml:space="preserve">Inglés: Intermedio </w:t>
       </w:r>
     </w:p>
     <w:p>
@@ -3065,7 +3491,6 @@
         </w:pBdr>
         <w:spacing w:line="240" w:lineRule="auto"/>
         <w:ind w:left="779"/>
-        <w:jc w:val="both"/>
         <w:rPr>
           <w:rFonts w:ascii="Calibri" w:eastAsia="Calibri" w:hAnsi="Calibri" w:cs="Calibri"/>
           <w:color w:val="000000"/>
@@ -3093,24 +3518,116 @@
           <w:right w:val="nil"/>
           <w:between w:val="nil"/>
         </w:pBdr>
-        <w:spacing w:before="229" w:line="245" w:lineRule="auto"/>
-        <w:ind w:left="769" w:right="270" w:firstLine="10"/>
-        <w:jc w:val="both"/>
-        <w:rPr>
-          <w:rFonts w:ascii="Calibri" w:eastAsia="Calibri" w:hAnsi="Calibri" w:cs="Calibri"/>
-          <w:color w:val="000000"/>
-          <w:sz w:val="18"/>
-          <w:szCs w:val="18"/>
-        </w:rPr>
-      </w:pPr>
-      <w:r>
-        <w:rPr>
-          <w:rFonts w:ascii="Calibri" w:eastAsia="Calibri" w:hAnsi="Calibri" w:cs="Calibri"/>
-          <w:color w:val="000000"/>
-          <w:sz w:val="18"/>
-          <w:szCs w:val="18"/>
-        </w:rPr>
-        <w:t xml:space="preserve">IT: Python, SAP, SQL, NoSQL, </w:t>
+        <w:spacing w:line="240" w:lineRule="auto"/>
+        <w:ind w:left="779"/>
+        <w:rPr>
+          <w:rFonts w:ascii="Calibri" w:eastAsia="Calibri" w:hAnsi="Calibri" w:cs="Calibri"/>
+          <w:color w:val="000000"/>
+          <w:sz w:val="18"/>
+          <w:szCs w:val="18"/>
+        </w:rPr>
+      </w:pPr>
+    </w:p>
+    <w:p>
+      <w:pPr>
+        <w:widowControl w:val="0"/>
+        <w:pBdr>
+          <w:top w:val="nil"/>
+          <w:left w:val="nil"/>
+          <w:bottom w:val="nil"/>
+          <w:right w:val="nil"/>
+          <w:between w:val="nil"/>
+        </w:pBdr>
+        <w:spacing w:line="240" w:lineRule="auto"/>
+        <w:ind w:left="779"/>
+        <w:rPr>
+          <w:rFonts w:ascii="Calibri" w:eastAsia="Calibri" w:hAnsi="Calibri" w:cs="Calibri"/>
+          <w:color w:val="000000"/>
+          <w:sz w:val="18"/>
+          <w:szCs w:val="18"/>
+        </w:rPr>
+      </w:pPr>
+      <w:r>
+        <w:rPr>
+          <w:rFonts w:ascii="Calibri" w:eastAsia="Calibri" w:hAnsi="Calibri" w:cs="Calibri"/>
+          <w:b/>
+          <w:bCs/>
+          <w:color w:val="000000"/>
+          <w:sz w:val="18"/>
+          <w:szCs w:val="18"/>
+        </w:rPr>
+        <w:t>Lenguajes de Programación:</w:t>
+      </w:r>
+      <w:r>
+        <w:rPr>
+          <w:rFonts w:ascii="Calibri" w:eastAsia="Calibri" w:hAnsi="Calibri" w:cs="Calibri"/>
+          <w:color w:val="000000"/>
+          <w:sz w:val="18"/>
+          <w:szCs w:val="18"/>
+        </w:rPr>
+        <w:br/>
+        <w:t>Python, R, PHP, Java, JavaScript, Ruby, C, HTML</w:t>
+      </w:r>
+    </w:p>
+    <w:p>
+      <w:pPr>
+        <w:widowControl w:val="0"/>
+        <w:pBdr>
+          <w:top w:val="nil"/>
+          <w:left w:val="nil"/>
+          <w:bottom w:val="nil"/>
+          <w:right w:val="nil"/>
+          <w:between w:val="nil"/>
+        </w:pBdr>
+        <w:spacing w:line="240" w:lineRule="auto"/>
+        <w:ind w:left="779"/>
+        <w:rPr>
+          <w:rFonts w:ascii="Calibri" w:eastAsia="Calibri" w:hAnsi="Calibri" w:cs="Calibri"/>
+          <w:color w:val="000000"/>
+          <w:sz w:val="18"/>
+          <w:szCs w:val="18"/>
+        </w:rPr>
+      </w:pPr>
+    </w:p>
+    <w:p>
+      <w:pPr>
+        <w:widowControl w:val="0"/>
+        <w:pBdr>
+          <w:top w:val="nil"/>
+          <w:left w:val="nil"/>
+          <w:bottom w:val="nil"/>
+          <w:right w:val="nil"/>
+          <w:between w:val="nil"/>
+        </w:pBdr>
+        <w:spacing w:line="240" w:lineRule="auto"/>
+        <w:ind w:left="779"/>
+        <w:rPr>
+          <w:rFonts w:ascii="Calibri" w:eastAsia="Calibri" w:hAnsi="Calibri" w:cs="Calibri"/>
+          <w:color w:val="000000"/>
+          <w:sz w:val="18"/>
+          <w:szCs w:val="18"/>
+        </w:rPr>
+      </w:pPr>
+      <w:r>
+        <w:rPr>
+          <w:rFonts w:ascii="Calibri" w:eastAsia="Calibri" w:hAnsi="Calibri" w:cs="Calibri"/>
+          <w:b/>
+          <w:bCs/>
+          <w:color w:val="000000"/>
+          <w:sz w:val="18"/>
+          <w:szCs w:val="18"/>
+        </w:rPr>
+        <w:t>Bases de Datos:</w:t>
+      </w:r>
+      <w:r>
+        <w:rPr>
+          <w:rFonts w:ascii="Calibri" w:eastAsia="Calibri" w:hAnsi="Calibri" w:cs="Calibri"/>
+          <w:color w:val="000000"/>
+          <w:sz w:val="18"/>
+          <w:szCs w:val="18"/>
+        </w:rPr>
+        <w:br/>
+        <w:t xml:space="preserve">SQL, NoSQL, </w:t>
       </w:r>
       <w:proofErr w:type="spellStart"/>
       <w:r>
@@ -3123,6 +3640,122 @@
         <w:t>InfluxDB</w:t>
       </w:r>
       <w:proofErr w:type="spellEnd"/>
+    </w:p>
+    <w:p>
+      <w:pPr>
+        <w:widowControl w:val="0"/>
+        <w:pBdr>
+          <w:top w:val="nil"/>
+          <w:left w:val="nil"/>
+          <w:bottom w:val="nil"/>
+          <w:right w:val="nil"/>
+          <w:between w:val="nil"/>
+        </w:pBdr>
+        <w:spacing w:line="240" w:lineRule="auto"/>
+        <w:ind w:left="779"/>
+        <w:rPr>
+          <w:rFonts w:ascii="Calibri" w:eastAsia="Calibri" w:hAnsi="Calibri" w:cs="Calibri"/>
+          <w:color w:val="000000"/>
+          <w:sz w:val="18"/>
+          <w:szCs w:val="18"/>
+        </w:rPr>
+      </w:pPr>
+    </w:p>
+    <w:p>
+      <w:pPr>
+        <w:widowControl w:val="0"/>
+        <w:pBdr>
+          <w:top w:val="nil"/>
+          <w:left w:val="nil"/>
+          <w:bottom w:val="nil"/>
+          <w:right w:val="nil"/>
+          <w:between w:val="nil"/>
+        </w:pBdr>
+        <w:spacing w:line="240" w:lineRule="auto"/>
+        <w:ind w:left="779"/>
+        <w:rPr>
+          <w:rFonts w:ascii="Calibri" w:eastAsia="Calibri" w:hAnsi="Calibri" w:cs="Calibri"/>
+          <w:color w:val="000000"/>
+          <w:sz w:val="18"/>
+          <w:szCs w:val="18"/>
+        </w:rPr>
+      </w:pPr>
+      <w:r>
+        <w:rPr>
+          <w:rFonts w:ascii="Calibri" w:eastAsia="Calibri" w:hAnsi="Calibri" w:cs="Calibri"/>
+          <w:b/>
+          <w:bCs/>
+          <w:color w:val="000000"/>
+          <w:sz w:val="18"/>
+          <w:szCs w:val="18"/>
+        </w:rPr>
+        <w:t xml:space="preserve">Herramientas y </w:t>
+      </w:r>
+      <w:proofErr w:type="spellStart"/>
+      <w:r>
+        <w:rPr>
+          <w:rFonts w:ascii="Calibri" w:eastAsia="Calibri" w:hAnsi="Calibri" w:cs="Calibri"/>
+          <w:b/>
+          <w:bCs/>
+          <w:color w:val="000000"/>
+          <w:sz w:val="18"/>
+          <w:szCs w:val="18"/>
+        </w:rPr>
+        <w:t>Frameworks</w:t>
+      </w:r>
+      <w:proofErr w:type="spellEnd"/>
+      <w:r>
+        <w:rPr>
+          <w:rFonts w:ascii="Calibri" w:eastAsia="Calibri" w:hAnsi="Calibri" w:cs="Calibri"/>
+          <w:b/>
+          <w:bCs/>
+          <w:color w:val="000000"/>
+          <w:sz w:val="18"/>
+          <w:szCs w:val="18"/>
+        </w:rPr>
+        <w:t>:</w:t>
+      </w:r>
+      <w:r>
+        <w:rPr>
+          <w:rFonts w:ascii="Calibri" w:eastAsia="Calibri" w:hAnsi="Calibri" w:cs="Calibri"/>
+          <w:color w:val="000000"/>
+          <w:sz w:val="18"/>
+          <w:szCs w:val="18"/>
+        </w:rPr>
+        <w:br/>
+        <w:t xml:space="preserve">AWS, </w:t>
+      </w:r>
+      <w:proofErr w:type="spellStart"/>
+      <w:r>
+        <w:rPr>
+          <w:rFonts w:ascii="Calibri" w:eastAsia="Calibri" w:hAnsi="Calibri" w:cs="Calibri"/>
+          <w:color w:val="000000"/>
+          <w:sz w:val="18"/>
+          <w:szCs w:val="18"/>
+        </w:rPr>
+        <w:t>Grafana</w:t>
+      </w:r>
+      <w:proofErr w:type="spellEnd"/>
+      <w:r>
+        <w:rPr>
+          <w:rFonts w:ascii="Calibri" w:eastAsia="Calibri" w:hAnsi="Calibri" w:cs="Calibri"/>
+          <w:color w:val="000000"/>
+          <w:sz w:val="18"/>
+          <w:szCs w:val="18"/>
+        </w:rPr>
+        <w:t xml:space="preserve">, Git, </w:t>
+      </w:r>
+      <w:proofErr w:type="spellStart"/>
+      <w:r>
+        <w:rPr>
+          <w:rFonts w:ascii="Calibri" w:eastAsia="Calibri" w:hAnsi="Calibri" w:cs="Calibri"/>
+          <w:color w:val="000000"/>
+          <w:sz w:val="18"/>
+          <w:szCs w:val="18"/>
+        </w:rPr>
+        <w:t>Figma</w:t>
+      </w:r>
+      <w:proofErr w:type="spellEnd"/>
       <w:r>
         <w:rPr>
           <w:rFonts w:ascii="Calibri" w:eastAsia="Calibri" w:hAnsi="Calibri" w:cs="Calibri"/>
@@ -3140,7 +3773,7 @@
           <w:sz w:val="18"/>
           <w:szCs w:val="18"/>
         </w:rPr>
-        <w:t>Grafana</w:t>
+        <w:t>Power</w:t>
       </w:r>
       <w:proofErr w:type="spellEnd"/>
       <w:r>
@@ -3150,7 +3783,68 @@
           <w:sz w:val="18"/>
           <w:szCs w:val="18"/>
         </w:rPr>
-        <w:t xml:space="preserve">, AWS, R, PHP, Java, </w:t>
+        <w:t xml:space="preserve"> BI, SAP, SCRUM</w:t>
+      </w:r>
+    </w:p>
+    <w:p>
+      <w:pPr>
+        <w:widowControl w:val="0"/>
+        <w:pBdr>
+          <w:top w:val="nil"/>
+          <w:left w:val="nil"/>
+          <w:bottom w:val="nil"/>
+          <w:right w:val="nil"/>
+          <w:between w:val="nil"/>
+        </w:pBdr>
+        <w:spacing w:line="240" w:lineRule="auto"/>
+        <w:ind w:left="779"/>
+        <w:rPr>
+          <w:rFonts w:ascii="Calibri" w:eastAsia="Calibri" w:hAnsi="Calibri" w:cs="Calibri"/>
+          <w:color w:val="000000"/>
+          <w:sz w:val="18"/>
+          <w:szCs w:val="18"/>
+        </w:rPr>
+      </w:pPr>
+    </w:p>
+    <w:p>
+      <w:pPr>
+        <w:widowControl w:val="0"/>
+        <w:pBdr>
+          <w:top w:val="nil"/>
+          <w:left w:val="nil"/>
+          <w:bottom w:val="nil"/>
+          <w:right w:val="nil"/>
+          <w:between w:val="nil"/>
+        </w:pBdr>
+        <w:spacing w:line="240" w:lineRule="auto"/>
+        <w:ind w:left="779"/>
+        <w:rPr>
+          <w:rFonts w:ascii="Calibri" w:eastAsia="Calibri" w:hAnsi="Calibri" w:cs="Calibri"/>
+          <w:color w:val="000000"/>
+          <w:sz w:val="18"/>
+          <w:szCs w:val="18"/>
+        </w:rPr>
+      </w:pPr>
+      <w:r>
+        <w:rPr>
+          <w:rFonts w:ascii="Calibri" w:eastAsia="Calibri" w:hAnsi="Calibri" w:cs="Calibri"/>
+          <w:b/>
+          <w:bCs/>
+          <w:color w:val="000000"/>
+          <w:sz w:val="18"/>
+          <w:szCs w:val="18"/>
+        </w:rPr>
+        <w:t>Inteligencia Artificial y Ciencia de Datos:</w:t>
+      </w:r>
+      <w:r>
+        <w:rPr>
+          <w:rFonts w:ascii="Calibri" w:eastAsia="Calibri" w:hAnsi="Calibri" w:cs="Calibri"/>
+          <w:color w:val="000000"/>
+          <w:sz w:val="18"/>
+          <w:szCs w:val="18"/>
+        </w:rPr>
+        <w:br/>
+        <w:t xml:space="preserve">Machine </w:t>
       </w:r>
       <w:proofErr w:type="spellStart"/>
       <w:r>
@@ -3160,7 +3854,7 @@
           <w:sz w:val="18"/>
           <w:szCs w:val="18"/>
         </w:rPr>
-        <w:t>Javascript</w:t>
+        <w:t>Learning</w:t>
       </w:r>
       <w:proofErr w:type="spellEnd"/>
       <w:r>
@@ -3170,7 +3864,7 @@
           <w:sz w:val="18"/>
           <w:szCs w:val="18"/>
         </w:rPr>
-        <w:t xml:space="preserve">, Ruby, </w:t>
+        <w:t xml:space="preserve">, Evaluación de modelos, Procesamiento y análisis de datos, Automatización de procesos, Gobernanza de datos, </w:t>
       </w:r>
       <w:proofErr w:type="spellStart"/>
       <w:r>
@@ -3180,7 +3874,7 @@
           <w:sz w:val="18"/>
           <w:szCs w:val="18"/>
         </w:rPr>
-        <w:t>html</w:t>
+        <w:t>APIs</w:t>
       </w:r>
       <w:proofErr w:type="spellEnd"/>
       <w:r>
@@ -3190,7 +3884,7 @@
           <w:sz w:val="18"/>
           <w:szCs w:val="18"/>
         </w:rPr>
-        <w:t xml:space="preserve">, </w:t>
+        <w:t xml:space="preserve"> (incluyendo </w:t>
       </w:r>
       <w:proofErr w:type="spellStart"/>
       <w:r>
@@ -3200,7 +3894,7 @@
           <w:sz w:val="18"/>
           <w:szCs w:val="18"/>
         </w:rPr>
-        <w:t>Figma</w:t>
+        <w:t>OpenAI</w:t>
       </w:r>
       <w:proofErr w:type="spellEnd"/>
       <w:r>
@@ -3210,87 +3904,7 @@
           <w:sz w:val="18"/>
           <w:szCs w:val="18"/>
         </w:rPr>
-        <w:t xml:space="preserve">, Git, </w:t>
-      </w:r>
-      <w:proofErr w:type="spellStart"/>
-      <w:r>
-        <w:rPr>
-          <w:rFonts w:ascii="Calibri" w:eastAsia="Calibri" w:hAnsi="Calibri" w:cs="Calibri"/>
-          <w:color w:val="000000"/>
-          <w:sz w:val="18"/>
-          <w:szCs w:val="18"/>
-        </w:rPr>
-        <w:t>Power</w:t>
-      </w:r>
-      <w:proofErr w:type="spellEnd"/>
-      <w:r>
-        <w:rPr>
-          <w:rFonts w:ascii="Calibri" w:eastAsia="Calibri" w:hAnsi="Calibri" w:cs="Calibri"/>
-          <w:color w:val="000000"/>
-          <w:sz w:val="18"/>
-          <w:szCs w:val="18"/>
-        </w:rPr>
-        <w:t xml:space="preserve"> BI, </w:t>
-      </w:r>
-      <w:proofErr w:type="gramStart"/>
-      <w:r>
-        <w:rPr>
-          <w:rFonts w:ascii="Calibri" w:eastAsia="Calibri" w:hAnsi="Calibri" w:cs="Calibri"/>
-          <w:color w:val="000000"/>
-          <w:sz w:val="18"/>
-          <w:szCs w:val="18"/>
-        </w:rPr>
-        <w:t>SCRUM,  gobernanza</w:t>
-      </w:r>
-      <w:proofErr w:type="gramEnd"/>
-      <w:r>
-        <w:rPr>
-          <w:rFonts w:ascii="Calibri" w:eastAsia="Calibri" w:hAnsi="Calibri" w:cs="Calibri"/>
-          <w:color w:val="000000"/>
-          <w:sz w:val="18"/>
-          <w:szCs w:val="18"/>
-        </w:rPr>
-        <w:t xml:space="preserve"> de los datos, elaboración de reportes e informes de auditoría, análisis de datos, </w:t>
-      </w:r>
-      <w:proofErr w:type="spellStart"/>
-      <w:r>
-        <w:rPr>
-          <w:rFonts w:ascii="Calibri" w:eastAsia="Calibri" w:hAnsi="Calibri" w:cs="Calibri"/>
-          <w:color w:val="000000"/>
-          <w:sz w:val="18"/>
-          <w:szCs w:val="18"/>
-        </w:rPr>
-        <w:t>ia</w:t>
-      </w:r>
-      <w:proofErr w:type="spellEnd"/>
-      <w:r>
-        <w:rPr>
-          <w:rFonts w:ascii="Calibri" w:eastAsia="Calibri" w:hAnsi="Calibri" w:cs="Calibri"/>
-          <w:color w:val="000000"/>
-          <w:sz w:val="18"/>
-          <w:szCs w:val="18"/>
-        </w:rPr>
-        <w:t xml:space="preserve">, machine </w:t>
-      </w:r>
-      <w:proofErr w:type="spellStart"/>
-      <w:r>
-        <w:rPr>
-          <w:rFonts w:ascii="Calibri" w:eastAsia="Calibri" w:hAnsi="Calibri" w:cs="Calibri"/>
-          <w:color w:val="000000"/>
-          <w:sz w:val="18"/>
-          <w:szCs w:val="18"/>
-        </w:rPr>
-        <w:t>learning</w:t>
-      </w:r>
-      <w:proofErr w:type="spellEnd"/>
-      <w:r>
-        <w:rPr>
-          <w:rFonts w:ascii="Calibri" w:eastAsia="Calibri" w:hAnsi="Calibri" w:cs="Calibri"/>
-          <w:color w:val="000000"/>
-          <w:sz w:val="18"/>
-          <w:szCs w:val="18"/>
-        </w:rPr>
-        <w:t>, Linux, C, procesamiento de datos, evaluación de modelos de ML, automatización de procesos.</w:t>
+        <w:t xml:space="preserve"> GPT)</w:t>
       </w:r>
       <w:r>
         <w:rPr>
@@ -3300,6 +3914,137 @@
           <w:szCs w:val="18"/>
         </w:rPr>
         <w:t>.</w:t>
+      </w:r>
+    </w:p>
+    <w:p>
+      <w:pPr>
+        <w:widowControl w:val="0"/>
+        <w:pBdr>
+          <w:top w:val="nil"/>
+          <w:left w:val="nil"/>
+          <w:bottom w:val="nil"/>
+          <w:right w:val="nil"/>
+          <w:between w:val="nil"/>
+        </w:pBdr>
+        <w:spacing w:line="240" w:lineRule="auto"/>
+        <w:ind w:left="779"/>
+        <w:rPr>
+          <w:rFonts w:ascii="Calibri" w:eastAsia="Calibri" w:hAnsi="Calibri" w:cs="Calibri"/>
+          <w:color w:val="000000"/>
+          <w:sz w:val="18"/>
+          <w:szCs w:val="18"/>
+        </w:rPr>
+      </w:pPr>
+    </w:p>
+    <w:p>
+      <w:pPr>
+        <w:widowControl w:val="0"/>
+        <w:pBdr>
+          <w:top w:val="nil"/>
+          <w:left w:val="nil"/>
+          <w:bottom w:val="nil"/>
+          <w:right w:val="nil"/>
+          <w:between w:val="nil"/>
+        </w:pBdr>
+        <w:spacing w:line="240" w:lineRule="auto"/>
+        <w:ind w:left="779"/>
+        <w:rPr>
+          <w:rFonts w:ascii="Calibri" w:eastAsia="Calibri" w:hAnsi="Calibri" w:cs="Calibri"/>
+          <w:color w:val="000000"/>
+          <w:sz w:val="18"/>
+          <w:szCs w:val="18"/>
+        </w:rPr>
+      </w:pPr>
+      <w:r>
+        <w:rPr>
+          <w:rFonts w:ascii="Calibri" w:eastAsia="Calibri" w:hAnsi="Calibri" w:cs="Calibri"/>
+          <w:b/>
+          <w:bCs/>
+          <w:color w:val="000000"/>
+          <w:sz w:val="18"/>
+          <w:szCs w:val="18"/>
+        </w:rPr>
+        <w:t>Sistemas Operativos:</w:t>
+      </w:r>
+      <w:r>
+        <w:rPr>
+          <w:rFonts w:ascii="Calibri" w:eastAsia="Calibri" w:hAnsi="Calibri" w:cs="Calibri"/>
+          <w:color w:val="000000"/>
+          <w:sz w:val="18"/>
+          <w:szCs w:val="18"/>
+        </w:rPr>
+        <w:br/>
+        <w:t>Linux</w:t>
+      </w:r>
+    </w:p>
+    <w:p>
+      <w:pPr>
+        <w:widowControl w:val="0"/>
+        <w:pBdr>
+          <w:top w:val="nil"/>
+          <w:left w:val="nil"/>
+          <w:bottom w:val="nil"/>
+          <w:right w:val="nil"/>
+          <w:between w:val="nil"/>
+        </w:pBdr>
+        <w:spacing w:line="240" w:lineRule="auto"/>
+        <w:ind w:left="779"/>
+        <w:rPr>
+          <w:rFonts w:ascii="Calibri" w:eastAsia="Calibri" w:hAnsi="Calibri" w:cs="Calibri"/>
+          <w:color w:val="000000"/>
+          <w:sz w:val="18"/>
+          <w:szCs w:val="18"/>
+        </w:rPr>
+      </w:pPr>
+      <w:r>
+        <w:rPr>
+          <w:rFonts w:ascii="Calibri" w:eastAsia="Calibri" w:hAnsi="Calibri" w:cs="Calibri"/>
+          <w:color w:val="000000"/>
+          <w:sz w:val="18"/>
+          <w:szCs w:val="18"/>
+        </w:rPr>
+        <w:tab/>
+      </w:r>
+    </w:p>
+    <w:p>
+      <w:pPr>
+        <w:widowControl w:val="0"/>
+        <w:pBdr>
+          <w:top w:val="nil"/>
+          <w:left w:val="nil"/>
+          <w:bottom w:val="nil"/>
+          <w:right w:val="nil"/>
+          <w:between w:val="nil"/>
+        </w:pBdr>
+        <w:spacing w:line="240" w:lineRule="auto"/>
+        <w:ind w:left="779"/>
+        <w:rPr>
+          <w:rFonts w:ascii="Calibri" w:eastAsia="Calibri" w:hAnsi="Calibri" w:cs="Calibri"/>
+          <w:color w:val="000000"/>
+          <w:sz w:val="18"/>
+          <w:szCs w:val="18"/>
+        </w:rPr>
+      </w:pPr>
+      <w:r>
+        <w:rPr>
+          <w:rFonts w:ascii="Calibri" w:eastAsia="Calibri" w:hAnsi="Calibri" w:cs="Calibri"/>
+          <w:b/>
+          <w:bCs/>
+          <w:color w:val="000000"/>
+          <w:sz w:val="18"/>
+          <w:szCs w:val="18"/>
+        </w:rPr>
+        <w:t>Otros:</w:t>
+      </w:r>
+      <w:r>
+        <w:rPr>
+          <w:rFonts w:ascii="Calibri" w:eastAsia="Calibri" w:hAnsi="Calibri" w:cs="Calibri"/>
+          <w:color w:val="000000"/>
+          <w:sz w:val="18"/>
+          <w:szCs w:val="18"/>
+        </w:rPr>
+        <w:br/>
+        <w:t>Elaboración de reportes e informes de auditoría</w:t>
       </w:r>
     </w:p>
     <w:p>
@@ -3720,7 +4465,16 @@
           <w:sz w:val="18"/>
           <w:szCs w:val="18"/>
         </w:rPr>
-        <w:t>AUDITOR SENIOR DE SISTEMAS (DIFARE)</w:t>
+        <w:t>JEFA DE AUDITORIA Y SISTEMAS</w:t>
+      </w:r>
+      <w:r>
+        <w:rPr>
+          <w:rFonts w:ascii="Calibri" w:eastAsia="Calibri" w:hAnsi="Calibri" w:cs="Calibri"/>
+          <w:color w:val="000000"/>
+          <w:sz w:val="18"/>
+          <w:szCs w:val="18"/>
+        </w:rPr>
+        <w:t xml:space="preserve"> (DIFARE)</w:t>
       </w:r>
     </w:p>
     <w:p>
@@ -4282,7 +5036,6 @@
   <w:style w:type="character" w:default="1" w:styleId="Fuentedeprrafopredeter">
     <w:name w:val="Default Paragraph Font"/>
     <w:uiPriority w:val="1"/>
-    <w:semiHidden/>
     <w:unhideWhenUsed/>
   </w:style>
   <w:style w:type="table" w:default="1" w:styleId="Tablanormal">
@@ -4352,6 +5105,30 @@
       <w:sz w:val="48"/>
       <w:szCs w:val="48"/>
     </w:rPr>
+  </w:style>
+  <w:style w:type="paragraph" w:styleId="NormalWeb">
+    <w:name w:val="Normal (Web)"/>
+    <w:basedOn w:val="Normal"/>
+    <w:uiPriority w:val="99"/>
+    <w:semiHidden/>
+    <w:unhideWhenUsed/>
+    <w:rsid w:val="00693AA8"/>
+    <w:rPr>
+      <w:rFonts w:ascii="Times New Roman" w:hAnsi="Times New Roman" w:cs="Times New Roman"/>
+      <w:sz w:val="24"/>
+      <w:szCs w:val="24"/>
+    </w:rPr>
+  </w:style>
+  <w:style w:type="paragraph" w:styleId="Prrafodelista">
+    <w:name w:val="List Paragraph"/>
+    <w:basedOn w:val="Normal"/>
+    <w:uiPriority w:val="34"/>
+    <w:qFormat/>
+    <w:rsid w:val="00E02CA2"/>
+    <w:pPr>
+      <w:ind w:left="720"/>
+      <w:contextualSpacing/>
+    </w:pPr>
   </w:style>
 </w:styles>
 </file>

</xml_diff>